<commit_message>
feat: dynamis content latter
</commit_message>
<xml_diff>
--- a/src/document/output.docx
+++ b/src/document/output.docx
@@ -243,7 +243,7 @@
         </w:rPr>
         <w:t xml:space="preserve">No </w:t>
         <w:tab/>
-        <w:t xml:space="preserve">:    YDDS/II/D/847</w:t>
+        <w:t xml:space="preserve">:    YDDS/II/D381</w:t>
       </w:r>
     </w:p>
     <w:p>
@@ -364,7 +364,7 @@
           <w:szCs w:val="20"/>
           <w:rtl w:val="0"/>
         </w:rPr>
-        <w:t xml:space="preserve">Jakarta, 11 Jan 2024</w:t>
+        <w:t xml:space="preserve">Jawa Timur, 11 Jan 2024</w:t>
       </w:r>
     </w:p>
     <w:p>
@@ -397,7 +397,7 @@
           <w:szCs w:val="20"/>
           <w:rtl w:val="0"/>
         </w:rPr>
-        <w:t xml:space="preserve">Kepada yth. :</w:t>
+        <w:t xml:space="preserve">Kepada Yth.</w:t>
       </w:r>
     </w:p>
     <w:p>
@@ -500,7 +500,7 @@
           <w:u w:val="single"/>
           <w:rtl w:val="0"/>
         </w:rPr>
-        <w:t xml:space="preserve">East Java - 61257</w:t>
+        <w:t xml:space="preserve">Jawa Timur - 61257</w:t>
       </w:r>
     </w:p>
     <w:p>
@@ -534,7 +534,7 @@
           <w:szCs w:val="20"/>
           <w:rtl w:val="0"/>
         </w:rPr>
-        <w:t xml:space="preserve">Surat Saudara Tgl……….</w:t>
+        <w:t xml:space="preserve">Surat Saudara Tgl 11 Jan 2024</w:t>
       </w:r>
     </w:p>
     <w:p>
@@ -611,7 +611,7 @@
           <w:szCs w:val="20"/>
           <w:rtl w:val="0"/>
         </w:rPr>
-        <w:t xml:space="preserve">(Rawat lnap) yang tidak ditanggung/dicover BPJS Kesehatan pensiunan a/n. Saudara.</w:t>
+        <w:t xml:space="preserve">(Rawat lnap) yang tidak ditanggung/dicover BPJS Kesehatan pensiunan a/n. John Doe.</w:t>
       </w:r>
     </w:p>
     <w:p>
@@ -841,7 +841,7 @@
           <w:szCs w:val="20"/>
           <w:rtl w:val="0"/>
         </w:rPr>
-        <w:t xml:space="preserve">Menurut penelitian kami berdasarkan dokumen yang Saudara dara sampaikan, bantuan biaya perawatan Pensiunan a/n. Saudara tsb. belum dapat kami proses lebih lanjut karena </w:t>
+        <w:t xml:space="preserve">Menurut penelitian kami berdasarkan dokumen yang Saudara dara sampaikan, bantuan biaya perawatan Pensiunan a/n. John Doe tsb. belum dapat kami proses lebih lanjut karena </w:t>
       </w:r>
       <w:r>
         <w:rPr>
@@ -874,22 +874,6 @@
           <w:rtl w:val="0"/>
         </w:rPr>
         <w:t xml:space="preserve">Berdasarkan dengan hal-hal tersebut atas, Kami harapkan agar dilengkapi dengan kuitansi asli dari Rumah Sakit, klaim ulang (untuk melengkapi berkas) diterima YDDS selambat - lambatnya 60 hari sejak tanggal pemberitahuan/surat YDDS.</w:t>
-      </w:r>
-    </w:p>
-    <w:p>
-      <w:pPr>
-        <w:spacing w:line="312" w:lineRule="auto"/>
-        <w:ind w:left="708.6614173228347" w:right="-324.3307086614169" w:firstLine="0"/>
-        <w:jc w:val="both"/>
-        <w:rPr>
-          <w:sz w:val="20"/>
-          <w:szCs w:val="20"/>
-        </w:rPr>
-      </w:pPr>
-      <w:r>
-        <w:rPr>
-          <w:rtl w:val="0"/>
-        </w:rPr>
       </w:r>
     </w:p>
     <w:p>

</xml_diff>